<commit_message>
start create system for create td events
</commit_message>
<xml_diff>
--- a/pro_med/media/pacients/docs/contract_templates/3/Визегрт.docx
+++ b/pro_med/media/pacients/docs/contract_templates/3/Визегрт.docx
@@ -91,7 +91,7 @@
         <w:t xml:space="preserve"> </w:t>
       </w:r>
       <w:r>
-        <w:t xml:space="preserve">  []</w:t>
+        <w:t xml:space="preserve">Аотлм Тест ['ЛИВЫМИ']</w:t>
       </w:r>
       <w:r>
         <w:t xml:space="preserve">, действующего на основании </w:t>
@@ -1513,7 +1513,7 @@
               <w:rPr>
                 <w:lang w:val="en-US"/>
               </w:rPr>
-              <w:t xml:space="preserve">,   []</w:t>
+              <w:t xml:space="preserve">, Аотлм Тест ['ЛИВЫМИ']</w:t>
             </w:r>
           </w:p>
           <w:p>

</xml_diff>